<commit_message>
working on discussion 4 and then assignment 2
</commit_message>
<xml_diff>
--- a/phd/ISEC635/assignment1/Assignment_1_Eric_Webb.docx
+++ b/phd/ISEC635/assignment1/Assignment_1_Eric_Webb.docx
@@ -136,6 +136,31 @@
           <w:sz w:val="24"/>
           <w:szCs w:val="24"/>
         </w:rPr>
+        <w:t>Professor Ling Wang</w:t>
+      </w:r>
+    </w:p>
+    <w:p>
+      <w:pPr>
+        <w:pStyle w:val="Normal"/>
+        <w:spacing w:lineRule="auto" w:line="480"/>
+        <w:jc w:val="center"/>
+        <w:rPr>
+          <w:rFonts w:ascii="Times New Roman" w:hAnsi="Times New Roman"/>
+          <w:i w:val="false"/>
+          <w:i w:val="false"/>
+          <w:iCs w:val="false"/>
+          <w:sz w:val="24"/>
+          <w:szCs w:val="24"/>
+        </w:rPr>
+      </w:pPr>
+      <w:r>
+        <w:rPr>
+          <w:rFonts w:cs="Times New Roman" w:ascii="Times New Roman" w:hAnsi="Times New Roman"/>
+          <w:i w:val="false"/>
+          <w:iCs w:val="false"/>
+          <w:sz w:val="24"/>
+          <w:szCs w:val="24"/>
+        </w:rPr>
         <w:t>Assignment  1: Executive Summary of Lockheed Martin's Security Operations.</w:t>
       </w:r>
     </w:p>
@@ -390,7 +415,149 @@
           <w:szCs w:val="24"/>
         </w:rPr>
         <w:tab/>
-        <w:t>Its no secret Lockheed Martin has a strong reputation for providing and innovating solutions within the aerospace and defense sectors. It is imperative for an organization like this to maintain a strong information security posture to protect sensitive data and systems from cyber threats and is needed to succeed in these highly competitive markets.</w:t>
+        <w:t>It</w:t>
+      </w:r>
+      <w:r>
+        <w:rPr>
+          <w:rFonts w:eastAsia="等线" w:cs="" w:ascii="Times New Roman" w:hAnsi="Times New Roman" w:cstheme="minorBidi" w:eastAsiaTheme="minorEastAsia"/>
+          <w:i w:val="false"/>
+          <w:iCs w:val="false"/>
+          <w:color w:val="auto"/>
+          <w:kern w:val="0"/>
+          <w:sz w:val="24"/>
+          <w:szCs w:val="24"/>
+          <w:lang w:val="en-US" w:eastAsia="zh-CN" w:bidi="ar-SA"/>
+        </w:rPr>
+        <w:t xml:space="preserve"> is </w:t>
+      </w:r>
+      <w:r>
+        <w:rPr>
+          <w:rFonts w:ascii="Times New Roman" w:hAnsi="Times New Roman"/>
+          <w:i w:val="false"/>
+          <w:iCs w:val="false"/>
+          <w:sz w:val="24"/>
+          <w:szCs w:val="24"/>
+        </w:rPr>
+        <w:t xml:space="preserve">no secret </w:t>
+      </w:r>
+      <w:r>
+        <w:rPr>
+          <w:rFonts w:ascii="Times New Roman" w:hAnsi="Times New Roman"/>
+          <w:i w:val="false"/>
+          <w:iCs w:val="false"/>
+          <w:sz w:val="24"/>
+          <w:szCs w:val="24"/>
+        </w:rPr>
+        <w:t xml:space="preserve">that </w:t>
+      </w:r>
+      <w:r>
+        <w:rPr>
+          <w:rFonts w:ascii="Times New Roman" w:hAnsi="Times New Roman"/>
+          <w:i w:val="false"/>
+          <w:iCs w:val="false"/>
+          <w:sz w:val="24"/>
+          <w:szCs w:val="24"/>
+        </w:rPr>
+        <w:t xml:space="preserve">Lockheed Martin has a strong reputation for providing and innovating solutions within the aerospace and defense </w:t>
+      </w:r>
+      <w:r>
+        <w:rPr>
+          <w:rFonts w:eastAsia="等线" w:cs="" w:ascii="Times New Roman" w:hAnsi="Times New Roman" w:cstheme="minorBidi" w:eastAsiaTheme="minorEastAsia"/>
+          <w:i w:val="false"/>
+          <w:iCs w:val="false"/>
+          <w:color w:val="auto"/>
+          <w:kern w:val="0"/>
+          <w:sz w:val="24"/>
+          <w:szCs w:val="24"/>
+          <w:lang w:val="en-US" w:eastAsia="zh-CN" w:bidi="ar-SA"/>
+        </w:rPr>
+        <w:t>industries</w:t>
+      </w:r>
+      <w:r>
+        <w:rPr>
+          <w:rFonts w:ascii="Times New Roman" w:hAnsi="Times New Roman"/>
+          <w:i w:val="false"/>
+          <w:iCs w:val="false"/>
+          <w:sz w:val="24"/>
+          <w:szCs w:val="24"/>
+        </w:rPr>
+        <w:t>. It is imperative for an organization like</w:t>
+      </w:r>
+      <w:r>
+        <w:rPr>
+          <w:rFonts w:ascii="Times New Roman" w:hAnsi="Times New Roman"/>
+          <w:i w:val="false"/>
+          <w:iCs w:val="false"/>
+          <w:sz w:val="24"/>
+          <w:szCs w:val="24"/>
+        </w:rPr>
+        <w:t xml:space="preserve"> Lockheed</w:t>
+      </w:r>
+      <w:r>
+        <w:rPr>
+          <w:rFonts w:ascii="Times New Roman" w:hAnsi="Times New Roman"/>
+          <w:i w:val="false"/>
+          <w:iCs w:val="false"/>
+          <w:sz w:val="24"/>
+          <w:szCs w:val="24"/>
+        </w:rPr>
+        <w:t xml:space="preserve"> to maintain a strong information security posture to protect systems from cyber threats. </w:t>
+      </w:r>
+      <w:r>
+        <w:rPr>
+          <w:rFonts w:eastAsia="等线" w:cs="" w:ascii="Times New Roman" w:hAnsi="Times New Roman" w:cstheme="minorBidi" w:eastAsiaTheme="minorEastAsia"/>
+          <w:i w:val="false"/>
+          <w:iCs w:val="false"/>
+          <w:color w:val="auto"/>
+          <w:kern w:val="0"/>
+          <w:sz w:val="24"/>
+          <w:szCs w:val="24"/>
+          <w:lang w:val="en-US" w:eastAsia="zh-CN" w:bidi="ar-SA"/>
+        </w:rPr>
+        <w:t>Cyber protection</w:t>
+      </w:r>
+      <w:r>
+        <w:rPr>
+          <w:rFonts w:ascii="Times New Roman" w:hAnsi="Times New Roman"/>
+          <w:i w:val="false"/>
+          <w:iCs w:val="false"/>
+          <w:sz w:val="24"/>
+          <w:szCs w:val="24"/>
+        </w:rPr>
+        <w:t xml:space="preserve"> </w:t>
+      </w:r>
+      <w:r>
+        <w:rPr>
+          <w:rFonts w:ascii="Times New Roman" w:hAnsi="Times New Roman"/>
+          <w:i w:val="false"/>
+          <w:iCs w:val="false"/>
+          <w:sz w:val="24"/>
+          <w:szCs w:val="24"/>
+        </w:rPr>
+        <w:t xml:space="preserve">is needed to succeed in </w:t>
+      </w:r>
+      <w:r>
+        <w:rPr>
+          <w:rFonts w:eastAsia="等线" w:cs="" w:ascii="Times New Roman" w:hAnsi="Times New Roman" w:cstheme="minorBidi" w:eastAsiaTheme="minorEastAsia"/>
+          <w:i w:val="false"/>
+          <w:iCs w:val="false"/>
+          <w:color w:val="auto"/>
+          <w:kern w:val="0"/>
+          <w:sz w:val="24"/>
+          <w:szCs w:val="24"/>
+          <w:lang w:val="en-US" w:eastAsia="zh-CN" w:bidi="ar-SA"/>
+        </w:rPr>
+        <w:t>these</w:t>
+      </w:r>
+      <w:r>
+        <w:rPr>
+          <w:rFonts w:ascii="Times New Roman" w:hAnsi="Times New Roman"/>
+          <w:i w:val="false"/>
+          <w:iCs w:val="false"/>
+          <w:sz w:val="24"/>
+          <w:szCs w:val="24"/>
+        </w:rPr>
+        <w:t xml:space="preserve"> highly competitive markets.</w:t>
       </w:r>
     </w:p>
     <w:p>
@@ -420,7 +587,30 @@
           <w:sz w:val="24"/>
           <w:szCs w:val="24"/>
         </w:rPr>
-        <w:t>To maintain good security operations,  Lockheed employs a combination of software, hardware, practices, and people. This is done by implementing good security functions such as firewalls , intrusion detection, intrusion prevention, access controls, policies, procedures, training, and having a dedicated team of security professionals.</w:t>
+        <w:t xml:space="preserve">To maintain good security operations,  Lockheed employs a combination of software, hardware, practices, and people. </w:t>
+      </w:r>
+      <w:r>
+        <w:rPr>
+          <w:rFonts w:eastAsia="等线" w:cs="" w:ascii="Times New Roman" w:hAnsi="Times New Roman" w:cstheme="minorBidi" w:eastAsiaTheme="minorEastAsia"/>
+          <w:i w:val="false"/>
+          <w:iCs w:val="false"/>
+          <w:color w:val="auto"/>
+          <w:kern w:val="0"/>
+          <w:sz w:val="24"/>
+          <w:szCs w:val="24"/>
+          <w:lang w:val="en-US" w:eastAsia="zh-CN" w:bidi="ar-SA"/>
+        </w:rPr>
+        <w:t xml:space="preserve">This </w:t>
+      </w:r>
+      <w:r>
+        <w:rPr>
+          <w:rFonts w:ascii="Times New Roman" w:hAnsi="Times New Roman"/>
+          <w:i w:val="false"/>
+          <w:iCs w:val="false"/>
+          <w:sz w:val="24"/>
+          <w:szCs w:val="24"/>
+        </w:rPr>
+        <w:t>is done by implementing good security functions such as firewalls , intrusion detection, intrusion prevention, access controls, policies, procedures, training, and having a dedicated team of security professionals.</w:t>
       </w:r>
     </w:p>
     <w:p>
@@ -462,29 +652,7 @@
           <w:szCs w:val="24"/>
           <w:u w:val="single"/>
         </w:rPr>
-        <w:t>SWOT Matrix of Lockheed Martin’</w:t>
-      </w:r>
-      <w:r>
-        <w:rPr>
-          <w:rFonts w:ascii="Times New Roman" w:hAnsi="Times New Roman"/>
-          <w:i w:val="false"/>
-          <w:iCs w:val="false"/>
-          <w:sz w:val="24"/>
-          <w:szCs w:val="24"/>
-          <w:u w:val="single"/>
-        </w:rPr>
-        <w:t>s</w:t>
-      </w:r>
-      <w:r>
-        <w:rPr>
-          <w:rFonts w:ascii="Times New Roman" w:hAnsi="Times New Roman"/>
-          <w:i w:val="false"/>
-          <w:iCs w:val="false"/>
-          <w:sz w:val="24"/>
-          <w:szCs w:val="24"/>
-          <w:u w:val="single"/>
-        </w:rPr>
-        <w:t xml:space="preserve"> Security Operations</w:t>
+        <w:t>SWOT Matrix of Lockheed Martin’s Security Operations</w:t>
       </w:r>
       <w:r>
         <w:rPr>
@@ -860,7 +1028,29 @@
           <w:szCs w:val="24"/>
           <w:u w:val="none"/>
         </w:rPr>
-        <w:t>: A responsible for following policies and procedures and reporting incidents. They should be properly trained to better understand maintaining security.</w:t>
+        <w:t xml:space="preserve">: </w:t>
+      </w:r>
+      <w:r>
+        <w:rPr>
+          <w:rFonts w:cs="Times New Roman" w:ascii="Times New Roman" w:hAnsi="Times New Roman"/>
+          <w:i w:val="false"/>
+          <w:iCs w:val="false"/>
+          <w:sz w:val="24"/>
+          <w:szCs w:val="24"/>
+          <w:u w:val="none"/>
+        </w:rPr>
+        <w:t>R</w:t>
+      </w:r>
+      <w:r>
+        <w:rPr>
+          <w:rFonts w:cs="Times New Roman" w:ascii="Times New Roman" w:hAnsi="Times New Roman"/>
+          <w:i w:val="false"/>
+          <w:iCs w:val="false"/>
+          <w:sz w:val="24"/>
+          <w:szCs w:val="24"/>
+          <w:u w:val="none"/>
+        </w:rPr>
+        <w:t>esponsible for following policies, procedures, and reporting incidents. They should be properly trained to better understand maintaining security.</w:t>
       </w:r>
     </w:p>
     <w:p>
@@ -1014,6 +1204,168 @@
       </w:pPr>
       <w:r>
         <w:rPr/>
+      </w:r>
+    </w:p>
+    <w:p>
+      <w:pPr>
+        <w:pStyle w:val="Normal"/>
+        <w:spacing w:lineRule="auto" w:line="480"/>
+        <w:jc w:val="left"/>
+        <w:rPr>
+          <w:rFonts w:ascii="Times New Roman" w:hAnsi="Times New Roman"/>
+          <w:i w:val="false"/>
+          <w:i w:val="false"/>
+          <w:iCs w:val="false"/>
+          <w:sz w:val="24"/>
+          <w:szCs w:val="24"/>
+          <w:u w:val="none"/>
+        </w:rPr>
+      </w:pPr>
+      <w:r>
+        <w:rPr>
+          <w:rFonts w:ascii="Times New Roman" w:hAnsi="Times New Roman"/>
+          <w:i w:val="false"/>
+          <w:iCs w:val="false"/>
+          <w:sz w:val="24"/>
+          <w:szCs w:val="24"/>
+          <w:u w:val="none"/>
+        </w:rPr>
+      </w:r>
+    </w:p>
+    <w:p>
+      <w:pPr>
+        <w:pStyle w:val="Normal"/>
+        <w:spacing w:lineRule="auto" w:line="480"/>
+        <w:jc w:val="left"/>
+        <w:rPr>
+          <w:rFonts w:ascii="Times New Roman" w:hAnsi="Times New Roman"/>
+          <w:i w:val="false"/>
+          <w:i w:val="false"/>
+          <w:iCs w:val="false"/>
+          <w:sz w:val="24"/>
+          <w:szCs w:val="24"/>
+          <w:u w:val="none"/>
+        </w:rPr>
+      </w:pPr>
+      <w:r>
+        <w:rPr>
+          <w:rFonts w:ascii="Times New Roman" w:hAnsi="Times New Roman"/>
+          <w:i w:val="false"/>
+          <w:iCs w:val="false"/>
+          <w:sz w:val="24"/>
+          <w:szCs w:val="24"/>
+          <w:u w:val="none"/>
+        </w:rPr>
+      </w:r>
+    </w:p>
+    <w:p>
+      <w:pPr>
+        <w:pStyle w:val="Normal"/>
+        <w:spacing w:lineRule="auto" w:line="480"/>
+        <w:jc w:val="left"/>
+        <w:rPr>
+          <w:rFonts w:ascii="Times New Roman" w:hAnsi="Times New Roman"/>
+          <w:i w:val="false"/>
+          <w:i w:val="false"/>
+          <w:iCs w:val="false"/>
+          <w:sz w:val="24"/>
+          <w:szCs w:val="24"/>
+          <w:u w:val="none"/>
+        </w:rPr>
+      </w:pPr>
+      <w:r>
+        <w:rPr>
+          <w:rFonts w:ascii="Times New Roman" w:hAnsi="Times New Roman"/>
+          <w:i w:val="false"/>
+          <w:iCs w:val="false"/>
+          <w:sz w:val="24"/>
+          <w:szCs w:val="24"/>
+          <w:u w:val="none"/>
+        </w:rPr>
+      </w:r>
+    </w:p>
+    <w:p>
+      <w:pPr>
+        <w:pStyle w:val="Normal"/>
+        <w:spacing w:lineRule="auto" w:line="480"/>
+        <w:jc w:val="left"/>
+        <w:rPr>
+          <w:rFonts w:ascii="Times New Roman" w:hAnsi="Times New Roman"/>
+          <w:i w:val="false"/>
+          <w:i w:val="false"/>
+          <w:iCs w:val="false"/>
+          <w:sz w:val="24"/>
+          <w:szCs w:val="24"/>
+          <w:u w:val="none"/>
+        </w:rPr>
+      </w:pPr>
+      <w:r>
+        <w:rPr>
+          <w:rFonts w:ascii="Times New Roman" w:hAnsi="Times New Roman"/>
+          <w:i w:val="false"/>
+          <w:iCs w:val="false"/>
+          <w:sz w:val="24"/>
+          <w:szCs w:val="24"/>
+          <w:u w:val="none"/>
+        </w:rPr>
+      </w:r>
+    </w:p>
+    <w:p>
+      <w:pPr>
+        <w:pStyle w:val="Normal"/>
+        <w:spacing w:lineRule="auto" w:line="480"/>
+        <w:jc w:val="left"/>
+        <w:rPr>
+          <w:rFonts w:ascii="Times New Roman" w:hAnsi="Times New Roman"/>
+          <w:i w:val="false"/>
+          <w:i w:val="false"/>
+          <w:iCs w:val="false"/>
+          <w:sz w:val="24"/>
+          <w:szCs w:val="24"/>
+          <w:u w:val="none"/>
+        </w:rPr>
+      </w:pPr>
+      <w:r>
+        <w:rPr>
+          <w:rFonts w:ascii="Times New Roman" w:hAnsi="Times New Roman"/>
+          <w:i w:val="false"/>
+          <w:iCs w:val="false"/>
+          <w:sz w:val="24"/>
+          <w:szCs w:val="24"/>
+          <w:u w:val="none"/>
+        </w:rPr>
+      </w:r>
+    </w:p>
+    <w:p>
+      <w:pPr>
+        <w:pStyle w:val="Normal"/>
+        <w:spacing w:lineRule="auto" w:line="480"/>
+        <w:jc w:val="left"/>
+        <w:rPr>
+          <w:rFonts w:ascii="Times New Roman" w:hAnsi="Times New Roman"/>
+          <w:b/>
+          <w:b/>
+          <w:bCs/>
+          <w:i w:val="false"/>
+          <w:i w:val="false"/>
+          <w:iCs w:val="false"/>
+          <w:sz w:val="24"/>
+          <w:szCs w:val="24"/>
+          <w:u w:val="single"/>
+        </w:rPr>
+      </w:pPr>
+      <w:r>
+        <w:rPr>
+          <w:rFonts w:ascii="Times New Roman" w:hAnsi="Times New Roman"/>
+          <w:b/>
+          <w:bCs/>
+          <w:i w:val="false"/>
+          <w:iCs w:val="false"/>
+          <w:sz w:val="24"/>
+          <w:szCs w:val="24"/>
+          <w:u w:val="single"/>
+        </w:rPr>
+        <w:t>References</w:t>
       </w:r>
     </w:p>
     <w:p>
@@ -1034,11 +1386,107 @@
       <w:r>
         <w:rPr>
           <w:rFonts w:ascii="Times New Roman" w:hAnsi="Times New Roman"/>
-          <w:i/>
-          <w:iCs/>
-          <w:sz w:val="24"/>
-          <w:szCs w:val="24"/>
-          <w:u w:val="none"/>
+          <w:i w:val="false"/>
+          <w:iCs w:val="false"/>
+          <w:sz w:val="24"/>
+          <w:szCs w:val="24"/>
+          <w:u w:val="none"/>
+        </w:rPr>
+        <w:t xml:space="preserve">Naik, N., Jenkins, P., Grace, P., &amp; Song, J. (2022). Comparing Attack Models for IT Systems: Lockheed Martin’s Cyber Kill Chain, MITRE ATT&amp;CK Framework and Diamond Model. 2022 IEEE International Symposium on Systems Engineering (ISSE), Systems Engineering (ISSE), 2022 IEEE International Symposium On, 1–7. </w:t>
+      </w:r>
+      <w:hyperlink r:id="rId2">
+        <w:r>
+          <w:rPr>
+            <w:rStyle w:val="InternetLink"/>
+            <w:rFonts w:ascii="Times New Roman" w:hAnsi="Times New Roman"/>
+            <w:i w:val="false"/>
+            <w:iCs w:val="false"/>
+            <w:sz w:val="24"/>
+            <w:szCs w:val="24"/>
+            <w:u w:val="none"/>
+          </w:rPr>
+          <w:t>https://doi-org.ezproxylocal.library.nova.edu/10.1109/ISSE54508.2022.10005490</w:t>
+        </w:r>
+      </w:hyperlink>
+    </w:p>
+    <w:p>
+      <w:pPr>
+        <w:pStyle w:val="Normal"/>
+        <w:spacing w:lineRule="auto" w:line="480"/>
+        <w:jc w:val="left"/>
+        <w:rPr>
+          <w:rFonts w:ascii="Times New Roman" w:hAnsi="Times New Roman"/>
+          <w:i w:val="false"/>
+          <w:i w:val="false"/>
+          <w:iCs w:val="false"/>
+          <w:sz w:val="24"/>
+          <w:szCs w:val="24"/>
+          <w:u w:val="none"/>
+        </w:rPr>
+      </w:pPr>
+      <w:r>
+        <w:rPr>
+          <w:rFonts w:ascii="Times New Roman" w:hAnsi="Times New Roman"/>
+          <w:i w:val="false"/>
+          <w:iCs w:val="false"/>
+          <w:sz w:val="24"/>
+          <w:szCs w:val="24"/>
+          <w:u w:val="none"/>
+        </w:rPr>
+      </w:r>
+    </w:p>
+    <w:p>
+      <w:pPr>
+        <w:pStyle w:val="Normal"/>
+        <w:spacing w:lineRule="auto" w:line="480" w:before="0" w:after="160"/>
+        <w:jc w:val="left"/>
+        <w:rPr/>
+      </w:pPr>
+      <w:r>
+        <w:rPr>
+          <w:rFonts w:ascii="Times New Roman" w:hAnsi="Times New Roman"/>
+          <w:i w:val="false"/>
+          <w:iCs w:val="false"/>
+          <w:sz w:val="24"/>
+          <w:szCs w:val="24"/>
+        </w:rPr>
+        <w:t xml:space="preserve">Lockheed Martin Corp SWOT Analysis. (2022). Lockheed Martin Corporation SWOT Analysis, 1–7. </w:t>
+      </w:r>
+      <w:hyperlink r:id="rId3">
+        <w:r>
+          <w:rPr>
+            <w:rStyle w:val="InternetLink"/>
+            <w:rFonts w:ascii="Times New Roman" w:hAnsi="Times New Roman"/>
+            <w:i w:val="false"/>
+            <w:iCs w:val="false"/>
+            <w:sz w:val="24"/>
+            <w:szCs w:val="24"/>
+          </w:rPr>
+          <w:t>https://search-ebscohost-com.ezproxylocal.library.nova.edu/login.aspx?direct=true&amp;db=buh&amp;AN=160991532&amp;site=eds-live</w:t>
+        </w:r>
+      </w:hyperlink>
+    </w:p>
+    <w:p>
+      <w:pPr>
+        <w:pStyle w:val="Normal"/>
+        <w:spacing w:lineRule="auto" w:line="480" w:before="0" w:after="160"/>
+        <w:jc w:val="left"/>
+        <w:rPr>
+          <w:rFonts w:ascii="Times New Roman" w:hAnsi="Times New Roman"/>
+          <w:i w:val="false"/>
+          <w:i w:val="false"/>
+          <w:iCs w:val="false"/>
+          <w:sz w:val="24"/>
+          <w:szCs w:val="24"/>
+        </w:rPr>
+      </w:pPr>
+      <w:r>
+        <w:rPr>
+          <w:rFonts w:ascii="Times New Roman" w:hAnsi="Times New Roman"/>
+          <w:i w:val="false"/>
+          <w:iCs w:val="false"/>
+          <w:sz w:val="24"/>
+          <w:szCs w:val="24"/>
         </w:rPr>
       </w:r>
     </w:p>
@@ -1061,8 +1509,8 @@
       </w:r>
     </w:p>
     <w:sectPr>
-      <w:footerReference w:type="even" r:id="rId2"/>
-      <w:footerReference w:type="default" r:id="rId3"/>
+      <w:footerReference w:type="even" r:id="rId4"/>
+      <w:footerReference w:type="default" r:id="rId5"/>
       <w:type w:val="nextPage"/>
       <w:pgSz w:w="12240" w:h="15840"/>
       <w:pgMar w:left="1440" w:right="1440" w:header="0" w:top="1440" w:footer="1440" w:bottom="2159" w:gutter="0"/>
@@ -1545,6 +1993,14 @@
     <w:qFormat/>
     <w:rPr/>
   </w:style>
+  <w:style w:type="character" w:styleId="InternetLink">
+    <w:name w:val="Hyperlink"/>
+    <w:rPr>
+      <w:color w:val="000080"/>
+      <w:u w:val="single"/>
+      <w:lang w:val="zxx" w:eastAsia="zxx" w:bidi="zxx"/>
+    </w:rPr>
+  </w:style>
   <w:style w:type="paragraph" w:styleId="Heading">
     <w:name w:val="Heading"/>
     <w:basedOn w:val="Normal"/>

</xml_diff>